<commit_message>
Se creo component error y vas paths
</commit_message>
<xml_diff>
--- a/Ingles/Actividad video.docx
+++ b/Ingles/Actividad video.docx
@@ -4,6 +4,130 @@
   <w:body>
     <w:p>
       <w:pPr>
+        <w:pStyle w:val="Ttulo1"/>
+        <w:jc w:val="center"/>
+        <w:rPr>
+          <w:bdr w:val="none" w:sz="0" w:space="0" w:color="auto" w:frame="1"/>
+        </w:rPr>
+      </w:pPr>
+      <w:r>
+        <w:rPr>
+          <w:bdr w:val="none" w:sz="0" w:space="0" w:color="auto" w:frame="1"/>
+        </w:rPr>
+        <w:t>Actividad video</w:t>
+      </w:r>
+    </w:p>
+    <w:p>
+      <w:pPr>
+        <w:pStyle w:val="xmsolistparagraph"/>
+        <w:shd w:val="clear" w:color="auto" w:fill="FFFFFF"/>
+        <w:spacing w:before="0" w:beforeAutospacing="0" w:after="0" w:afterAutospacing="0"/>
+        <w:rPr>
+          <w:rFonts w:ascii="Calibri" w:hAnsi="Calibri" w:cs="Calibri"/>
+          <w:color w:val="201F1E"/>
+          <w:sz w:val="22"/>
+          <w:szCs w:val="22"/>
+          <w:bdr w:val="none" w:sz="0" w:space="0" w:color="auto" w:frame="1"/>
+        </w:rPr>
+      </w:pPr>
+    </w:p>
+    <w:p>
+      <w:pPr>
+        <w:pStyle w:val="xmsolistparagraph"/>
+        <w:shd w:val="clear" w:color="auto" w:fill="FFFFFF"/>
+        <w:spacing w:before="0" w:beforeAutospacing="0" w:after="0" w:afterAutospacing="0"/>
+        <w:rPr>
+          <w:rFonts w:ascii="Calibri" w:hAnsi="Calibri" w:cs="Calibri"/>
+          <w:color w:val="201F1E"/>
+          <w:sz w:val="22"/>
+          <w:szCs w:val="22"/>
+        </w:rPr>
+      </w:pPr>
+      <w:r>
+        <w:rPr>
+          <w:rFonts w:ascii="Calibri" w:hAnsi="Calibri" w:cs="Calibri"/>
+          <w:color w:val="201F1E"/>
+          <w:sz w:val="22"/>
+          <w:szCs w:val="22"/>
+          <w:bdr w:val="none" w:sz="0" w:space="0" w:color="auto" w:frame="1"/>
+        </w:rPr>
+        <w:t>Tarea General: Vean si hay palabras que no conocen, creen una frase por cada palabra que la use.</w:t>
+      </w:r>
+    </w:p>
+    <w:p>
+      <w:pPr>
+        <w:pStyle w:val="xmsolistparagraph"/>
+        <w:shd w:val="clear" w:color="auto" w:fill="FFFFFF"/>
+        <w:spacing w:before="0" w:beforeAutospacing="0" w:after="0" w:afterAutospacing="0"/>
+        <w:rPr>
+          <w:rFonts w:ascii="Calibri" w:hAnsi="Calibri" w:cs="Calibri"/>
+          <w:color w:val="201F1E"/>
+          <w:sz w:val="22"/>
+          <w:szCs w:val="22"/>
+        </w:rPr>
+      </w:pPr>
+    </w:p>
+    <w:p>
+      <w:pPr>
+        <w:pStyle w:val="xmsolistparagraph"/>
+        <w:shd w:val="clear" w:color="auto" w:fill="FFFFFF"/>
+        <w:spacing w:before="0" w:beforeAutospacing="0" w:after="0" w:afterAutospacing="0"/>
+        <w:rPr>
+          <w:rFonts w:ascii="Calibri" w:hAnsi="Calibri" w:cs="Calibri"/>
+          <w:color w:val="201F1E"/>
+          <w:sz w:val="22"/>
+          <w:szCs w:val="22"/>
+          <w:bdr w:val="none" w:sz="0" w:space="0" w:color="auto" w:frame="1"/>
+        </w:rPr>
+      </w:pPr>
+      <w:r>
+        <w:rPr>
+          <w:rFonts w:ascii="Calibri" w:hAnsi="Calibri" w:cs="Calibri"/>
+          <w:color w:val="201F1E"/>
+          <w:sz w:val="22"/>
+          <w:szCs w:val="22"/>
+          <w:bdr w:val="none" w:sz="0" w:space="0" w:color="auto" w:frame="1"/>
+        </w:rPr>
+        <w:t xml:space="preserve">Tarea alumnos Mike: Identifiquen si </w:t>
+      </w:r>
+      <w:proofErr w:type="gramStart"/>
+      <w:r>
+        <w:rPr>
+          <w:rFonts w:ascii="Calibri" w:hAnsi="Calibri" w:cs="Calibri"/>
+          <w:color w:val="201F1E"/>
+          <w:sz w:val="22"/>
+          <w:szCs w:val="22"/>
+          <w:bdr w:val="none" w:sz="0" w:space="0" w:color="auto" w:frame="1"/>
+        </w:rPr>
+        <w:t>algún forma</w:t>
+      </w:r>
+      <w:proofErr w:type="gramEnd"/>
+      <w:r>
+        <w:rPr>
+          <w:rFonts w:ascii="Calibri" w:hAnsi="Calibri" w:cs="Calibri"/>
+          <w:color w:val="201F1E"/>
+          <w:sz w:val="22"/>
+          <w:szCs w:val="22"/>
+          <w:bdr w:val="none" w:sz="0" w:space="0" w:color="auto" w:frame="1"/>
+        </w:rPr>
+        <w:t xml:space="preserve"> de expresión que les parezca interesante, márquenla y piensen de qué otra forma lo dirían.</w:t>
+      </w:r>
+    </w:p>
+    <w:p>
+      <w:pPr>
+        <w:pStyle w:val="xmsolistparagraph"/>
+        <w:shd w:val="clear" w:color="auto" w:fill="FFFFFF"/>
+        <w:spacing w:before="0" w:beforeAutospacing="0" w:after="0" w:afterAutospacing="0"/>
+        <w:rPr>
+          <w:rFonts w:ascii="Calibri" w:hAnsi="Calibri" w:cs="Calibri"/>
+          <w:color w:val="201F1E"/>
+          <w:sz w:val="22"/>
+          <w:szCs w:val="22"/>
+        </w:rPr>
+      </w:pPr>
+    </w:p>
+    <w:p>
+      <w:pPr>
         <w:pStyle w:val="xmsonormal"/>
         <w:shd w:val="clear" w:color="auto" w:fill="FFFFFF"/>
         <w:spacing w:before="0" w:beforeAutospacing="0" w:after="0" w:afterAutospacing="0"/>
@@ -83,7 +207,28 @@
           <w:szCs w:val="22"/>
           <w:lang w:val="en-US"/>
         </w:rPr>
-        <w:t>or whatever language you're learning) that resonates well with the</w:t>
+        <w:t>or whatever language you're learning) that r</w:t>
+      </w:r>
+      <w:r>
+        <w:rPr>
+          <w:rFonts w:ascii="Calibri" w:hAnsi="Calibri" w:cs="Calibri"/>
+          <w:color w:val="201F1E"/>
+          <w:sz w:val="22"/>
+          <w:szCs w:val="22"/>
+          <w:highlight w:val="yellow"/>
+          <w:lang w:val="en-US"/>
+        </w:rPr>
+        <w:t>esonates</w:t>
+      </w:r>
+      <w:r>
+        <w:rPr>
+          <w:rFonts w:ascii="Calibri" w:hAnsi="Calibri" w:cs="Calibri"/>
+          <w:color w:val="201F1E"/>
+          <w:sz w:val="22"/>
+          <w:szCs w:val="22"/>
+          <w:lang w:val="en-US"/>
+        </w:rPr>
+        <w:t xml:space="preserve"> well with the</w:t>
       </w:r>
     </w:p>
     <w:p>
@@ -427,6 +572,7 @@
         </w:rPr>
       </w:pPr>
     </w:p>
+    <w:p/>
     <w:sectPr>
       <w:pgSz w:w="12240" w:h="15840"/>
       <w:pgMar w:top="1417" w:right="1701" w:bottom="1417" w:left="1701" w:header="708" w:footer="708" w:gutter="0"/>
@@ -435,6 +581,163 @@
     </w:sectPr>
   </w:body>
 </w:document>
+</file>
+
+<file path=word/numbering.xml><?xml version="1.0" encoding="utf-8"?>
+<w:numbering xmlns:wpc="http://schemas.microsoft.com/office/word/2010/wordprocessingCanvas" xmlns:cx="http://schemas.microsoft.com/office/drawing/2014/chartex" xmlns:cx1="http://schemas.microsoft.com/office/drawing/2015/9/8/chartex" xmlns:cx2="http://schemas.microsoft.com/office/drawing/2015/10/21/chartex" xmlns:cx3="http://schemas.microsoft.com/office/drawing/2016/5/9/chartex" xmlns:cx4="http://schemas.microsoft.com/office/drawing/2016/5/10/chartex" xmlns:cx5="http://schemas.microsoft.com/office/drawing/2016/5/11/chartex" xmlns:cx6="http://schemas.microsoft.com/office/drawing/2016/5/12/chartex" xmlns:cx7="http://schemas.microsoft.com/office/drawing/2016/5/13/chartex" xmlns:cx8="http://schemas.microsoft.com/office/drawing/2016/5/14/chartex" xmlns:mc="http://schemas.openxmlformats.org/markup-compatibility/2006" xmlns:aink="http://schemas.microsoft.com/office/drawing/2016/ink" xmlns:am3d="http://schemas.microsoft.com/office/drawing/2017/model3d" xmlns:o="urn:schemas-microsoft-com:office:office" xmlns:r="http://schemas.openxmlformats.org/officeDocument/2006/relationships" xmlns:m="http://schemas.openxmlformats.org/officeDocument/2006/math" xmlns:v="urn:schemas-microsoft-com:vml" xmlns:wp14="http://schemas.microsoft.com/office/word/2010/wordprocessingDrawing" xmlns:wp="http://schemas.openxmlformats.org/drawingml/2006/wordprocessingDrawing" xmlns:w10="urn:schemas-microsoft-com:office:word" xmlns:w="http://schemas.openxmlformats.org/wordprocessingml/2006/main" xmlns:w14="http://schemas.microsoft.com/office/word/2010/wordml" xmlns:w15="http://schemas.microsoft.com/office/word/2012/wordml" xmlns:w16cex="http://schemas.microsoft.com/office/word/2018/wordml/cex" xmlns:w16cid="http://schemas.microsoft.com/office/word/2016/wordml/cid" xmlns:w16="http://schemas.microsoft.com/office/word/2018/wordml" xmlns:w16se="http://schemas.microsoft.com/office/word/2015/wordml/symex" xmlns:wpg="http://schemas.microsoft.com/office/word/2010/wordprocessingGroup" xmlns:wpi="http://schemas.microsoft.com/office/word/2010/wordprocessingInk" xmlns:wne="http://schemas.microsoft.com/office/word/2006/wordml" xmlns:wps="http://schemas.microsoft.com/office/word/2010/wordprocessingShape" mc:Ignorable="w14 w15 w16se w16cid w16 w16cex wp14">
+  <w:abstractNum w:abstractNumId="0" w15:restartNumberingAfterBreak="0">
+    <w:nsid w:val="2E970FC4"/>
+    <w:multiLevelType w:val="multilevel"/>
+    <w:tmpl w:val="E5BE2B12"/>
+    <w:lvl w:ilvl="0">
+      <w:start w:val="1"/>
+      <w:numFmt w:val="bullet"/>
+      <w:lvlText w:val=""/>
+      <w:lvlJc w:val="left"/>
+      <w:pPr>
+        <w:tabs>
+          <w:tab w:val="num" w:pos="720"/>
+        </w:tabs>
+        <w:ind w:left="720" w:hanging="360"/>
+      </w:pPr>
+      <w:rPr>
+        <w:rFonts w:ascii="Symbol" w:hAnsi="Symbol" w:hint="default"/>
+        <w:sz w:val="20"/>
+      </w:rPr>
+    </w:lvl>
+    <w:lvl w:ilvl="1" w:tentative="1">
+      <w:start w:val="1"/>
+      <w:numFmt w:val="bullet"/>
+      <w:lvlText w:val=""/>
+      <w:lvlJc w:val="left"/>
+      <w:pPr>
+        <w:tabs>
+          <w:tab w:val="num" w:pos="1440"/>
+        </w:tabs>
+        <w:ind w:left="1440" w:hanging="360"/>
+      </w:pPr>
+      <w:rPr>
+        <w:rFonts w:ascii="Symbol" w:hAnsi="Symbol" w:hint="default"/>
+        <w:sz w:val="20"/>
+      </w:rPr>
+    </w:lvl>
+    <w:lvl w:ilvl="2" w:tentative="1">
+      <w:start w:val="1"/>
+      <w:numFmt w:val="bullet"/>
+      <w:lvlText w:val=""/>
+      <w:lvlJc w:val="left"/>
+      <w:pPr>
+        <w:tabs>
+          <w:tab w:val="num" w:pos="2160"/>
+        </w:tabs>
+        <w:ind w:left="2160" w:hanging="360"/>
+      </w:pPr>
+      <w:rPr>
+        <w:rFonts w:ascii="Symbol" w:hAnsi="Symbol" w:hint="default"/>
+        <w:sz w:val="20"/>
+      </w:rPr>
+    </w:lvl>
+    <w:lvl w:ilvl="3" w:tentative="1">
+      <w:start w:val="1"/>
+      <w:numFmt w:val="bullet"/>
+      <w:lvlText w:val=""/>
+      <w:lvlJc w:val="left"/>
+      <w:pPr>
+        <w:tabs>
+          <w:tab w:val="num" w:pos="2880"/>
+        </w:tabs>
+        <w:ind w:left="2880" w:hanging="360"/>
+      </w:pPr>
+      <w:rPr>
+        <w:rFonts w:ascii="Symbol" w:hAnsi="Symbol" w:hint="default"/>
+        <w:sz w:val="20"/>
+      </w:rPr>
+    </w:lvl>
+    <w:lvl w:ilvl="4" w:tentative="1">
+      <w:start w:val="1"/>
+      <w:numFmt w:val="bullet"/>
+      <w:lvlText w:val=""/>
+      <w:lvlJc w:val="left"/>
+      <w:pPr>
+        <w:tabs>
+          <w:tab w:val="num" w:pos="3600"/>
+        </w:tabs>
+        <w:ind w:left="3600" w:hanging="360"/>
+      </w:pPr>
+      <w:rPr>
+        <w:rFonts w:ascii="Symbol" w:hAnsi="Symbol" w:hint="default"/>
+        <w:sz w:val="20"/>
+      </w:rPr>
+    </w:lvl>
+    <w:lvl w:ilvl="5" w:tentative="1">
+      <w:start w:val="1"/>
+      <w:numFmt w:val="bullet"/>
+      <w:lvlText w:val=""/>
+      <w:lvlJc w:val="left"/>
+      <w:pPr>
+        <w:tabs>
+          <w:tab w:val="num" w:pos="4320"/>
+        </w:tabs>
+        <w:ind w:left="4320" w:hanging="360"/>
+      </w:pPr>
+      <w:rPr>
+        <w:rFonts w:ascii="Symbol" w:hAnsi="Symbol" w:hint="default"/>
+        <w:sz w:val="20"/>
+      </w:rPr>
+    </w:lvl>
+    <w:lvl w:ilvl="6" w:tentative="1">
+      <w:start w:val="1"/>
+      <w:numFmt w:val="bullet"/>
+      <w:lvlText w:val=""/>
+      <w:lvlJc w:val="left"/>
+      <w:pPr>
+        <w:tabs>
+          <w:tab w:val="num" w:pos="5040"/>
+        </w:tabs>
+        <w:ind w:left="5040" w:hanging="360"/>
+      </w:pPr>
+      <w:rPr>
+        <w:rFonts w:ascii="Symbol" w:hAnsi="Symbol" w:hint="default"/>
+        <w:sz w:val="20"/>
+      </w:rPr>
+    </w:lvl>
+    <w:lvl w:ilvl="7" w:tentative="1">
+      <w:start w:val="1"/>
+      <w:numFmt w:val="bullet"/>
+      <w:lvlText w:val=""/>
+      <w:lvlJc w:val="left"/>
+      <w:pPr>
+        <w:tabs>
+          <w:tab w:val="num" w:pos="5760"/>
+        </w:tabs>
+        <w:ind w:left="5760" w:hanging="360"/>
+      </w:pPr>
+      <w:rPr>
+        <w:rFonts w:ascii="Symbol" w:hAnsi="Symbol" w:hint="default"/>
+        <w:sz w:val="20"/>
+      </w:rPr>
+    </w:lvl>
+    <w:lvl w:ilvl="8" w:tentative="1">
+      <w:start w:val="1"/>
+      <w:numFmt w:val="bullet"/>
+      <w:lvlText w:val=""/>
+      <w:lvlJc w:val="left"/>
+      <w:pPr>
+        <w:tabs>
+          <w:tab w:val="num" w:pos="6480"/>
+        </w:tabs>
+        <w:ind w:left="6480" w:hanging="360"/>
+      </w:pPr>
+      <w:rPr>
+        <w:rFonts w:ascii="Symbol" w:hAnsi="Symbol" w:hint="default"/>
+        <w:sz w:val="20"/>
+      </w:rPr>
+    </w:lvl>
+  </w:abstractNum>
+  <w:num w:numId="1">
+    <w:abstractNumId w:val="0"/>
+  </w:num>
+</w:numbering>
 </file>
 
 <file path=word/styles.xml><?xml version="1.0" encoding="utf-8"?>
@@ -836,6 +1139,27 @@
     <w:name w:val="Normal"/>
     <w:qFormat/>
   </w:style>
+  <w:style w:type="paragraph" w:styleId="Ttulo1">
+    <w:name w:val="heading 1"/>
+    <w:basedOn w:val="Normal"/>
+    <w:next w:val="Normal"/>
+    <w:link w:val="Ttulo1Car"/>
+    <w:uiPriority w:val="9"/>
+    <w:qFormat/>
+    <w:rsid w:val="003A4211"/>
+    <w:pPr>
+      <w:keepNext/>
+      <w:keepLines/>
+      <w:spacing w:before="240" w:after="0"/>
+      <w:outlineLvl w:val="0"/>
+    </w:pPr>
+    <w:rPr>
+      <w:rFonts w:asciiTheme="majorHAnsi" w:eastAsiaTheme="majorEastAsia" w:hAnsiTheme="majorHAnsi" w:cstheme="majorBidi"/>
+      <w:color w:val="2F5496" w:themeColor="accent1" w:themeShade="BF"/>
+      <w:sz w:val="32"/>
+      <w:szCs w:val="32"/>
+    </w:rPr>
+  </w:style>
   <w:style w:type="character" w:default="1" w:styleId="Fuentedeprrafopredeter">
     <w:name w:val="Default Paragraph Font"/>
     <w:uiPriority w:val="1"/>
@@ -875,6 +1199,33 @@
       <w:sz w:val="24"/>
       <w:szCs w:val="24"/>
       <w:lang w:eastAsia="es-MX"/>
+    </w:rPr>
+  </w:style>
+  <w:style w:type="paragraph" w:customStyle="1" w:styleId="xmsolistparagraph">
+    <w:name w:val="x_msolistparagraph"/>
+    <w:basedOn w:val="Normal"/>
+    <w:rsid w:val="003A4211"/>
+    <w:pPr>
+      <w:spacing w:before="100" w:beforeAutospacing="1" w:after="100" w:afterAutospacing="1" w:line="240" w:lineRule="auto"/>
+    </w:pPr>
+    <w:rPr>
+      <w:rFonts w:ascii="Times New Roman" w:eastAsia="Times New Roman" w:hAnsi="Times New Roman" w:cs="Times New Roman"/>
+      <w:sz w:val="24"/>
+      <w:szCs w:val="24"/>
+      <w:lang w:eastAsia="es-MX"/>
+    </w:rPr>
+  </w:style>
+  <w:style w:type="character" w:customStyle="1" w:styleId="Ttulo1Car">
+    <w:name w:val="Título 1 Car"/>
+    <w:basedOn w:val="Fuentedeprrafopredeter"/>
+    <w:link w:val="Ttulo1"/>
+    <w:uiPriority w:val="9"/>
+    <w:rsid w:val="003A4211"/>
+    <w:rPr>
+      <w:rFonts w:asciiTheme="majorHAnsi" w:eastAsiaTheme="majorEastAsia" w:hAnsiTheme="majorHAnsi" w:cstheme="majorBidi"/>
+      <w:color w:val="2F5496" w:themeColor="accent1" w:themeShade="BF"/>
+      <w:sz w:val="32"/>
+      <w:szCs w:val="32"/>
     </w:rPr>
   </w:style>
 </w:styles>

</xml_diff>